<commit_message>
updated names of categories
</commit_message>
<xml_diff>
--- a/Color palettes.docx
+++ b/Color palettes.docx
@@ -51,33 +51,23 @@
           <w:szCs w:val="20"/>
         </w:rPr>
         <w:tab/>
-      </w:r>
-      <w:proofErr w:type="spellStart"/>
-      <w:r>
-        <w:rPr>
-          <w:rFonts w:cstheme="minorHAnsi"/>
-          <w:sz w:val="20"/>
-          <w:szCs w:val="20"/>
-        </w:rPr>
         <w:t>Cement</w:t>
       </w:r>
-      <w:proofErr w:type="spellEnd"/>
-      <w:r>
-        <w:rPr>
-          <w:rFonts w:cstheme="minorHAnsi"/>
-          <w:sz w:val="20"/>
-          <w:szCs w:val="20"/>
-        </w:rPr>
-        <w:tab/>
-      </w:r>
-      <w:r>
-        <w:rPr>
-          <w:rFonts w:cstheme="minorHAnsi"/>
-          <w:sz w:val="20"/>
-          <w:szCs w:val="20"/>
-        </w:rPr>
-        <w:tab/>
-        <w:t>Cellulose</w:t>
+      <w:r>
+        <w:rPr>
+          <w:rFonts w:cstheme="minorHAnsi"/>
+          <w:sz w:val="20"/>
+          <w:szCs w:val="20"/>
+        </w:rPr>
+        <w:tab/>
+      </w:r>
+      <w:r>
+        <w:rPr>
+          <w:rFonts w:cstheme="minorHAnsi"/>
+          <w:sz w:val="20"/>
+          <w:szCs w:val="20"/>
+        </w:rPr>
+        <w:tab/>
       </w:r>
     </w:p>
     <w:p>
@@ -155,7 +145,6 @@
           <w14:ligatures w14:val="none"/>
         </w:rPr>
         <w:tab/>
-        <w:t>80%</w:t>
       </w:r>
     </w:p>
     <w:p>
@@ -379,70 +368,6 @@
         </w:rPr>
         <w:tab/>
       </w:r>
-      <w:r>
-        <w:rPr>
-          <w:rFonts w:cstheme="minorHAnsi"/>
-          <w:noProof/>
-          <w:sz w:val="20"/>
-          <w:szCs w:val="20"/>
-        </w:rPr>
-        <mc:AlternateContent>
-          <mc:Choice Requires="wps">
-            <w:drawing>
-              <wp:inline distT="0" distB="0" distL="0" distR="0" wp14:anchorId="7650515A" wp14:editId="02507020">
-                <wp:extent cx="556260" cy="1097280"/>
-                <wp:effectExtent l="12700" t="11430" r="12065" b="5715"/>
-                <wp:docPr id="1616896519" name="Rectangle 16"/>
-                <wp:cNvGraphicFramePr>
-                  <a:graphicFrameLocks xmlns:a="http://schemas.openxmlformats.org/drawingml/2006/main"/>
-                </wp:cNvGraphicFramePr>
-                <a:graphic xmlns:a="http://schemas.openxmlformats.org/drawingml/2006/main">
-                  <a:graphicData uri="http://schemas.microsoft.com/office/word/2010/wordprocessingShape">
-                    <wps:wsp>
-                      <wps:cNvSpPr>
-                        <a:spLocks noChangeArrowheads="1"/>
-                      </wps:cNvSpPr>
-                      <wps:spPr bwMode="auto">
-                        <a:xfrm>
-                          <a:off x="0" y="0"/>
-                          <a:ext cx="556260" cy="1097280"/>
-                        </a:xfrm>
-                        <a:prstGeom prst="rect">
-                          <a:avLst/>
-                        </a:prstGeom>
-                        <a:solidFill>
-                          <a:srgbClr val="71B8D2">
-                            <a:alpha val="20000"/>
-                          </a:srgbClr>
-                        </a:solidFill>
-                        <a:ln w="9525">
-                          <a:solidFill>
-                            <a:srgbClr val="000000"/>
-                          </a:solidFill>
-                          <a:miter lim="800000"/>
-                          <a:headEnd/>
-                          <a:tailEnd/>
-                        </a:ln>
-                      </wps:spPr>
-                      <wps:bodyPr rot="0" vert="horz" wrap="square" lIns="91440" tIns="45720" rIns="91440" bIns="45720" anchor="t" anchorCtr="0" upright="1">
-                        <a:noAutofit/>
-                      </wps:bodyPr>
-                    </wps:wsp>
-                  </a:graphicData>
-                </a:graphic>
-              </wp:inline>
-            </w:drawing>
-          </mc:Choice>
-          <mc:Fallback>
-            <w:pict>
-              <v:rect w14:anchorId="401CF497" id="Rectangle 16" o:spid="_x0000_s1026" style="width:43.8pt;height:86.4pt;visibility:visible;mso-wrap-style:square;mso-left-percent:-10001;mso-top-percent:-10001;mso-position-horizontal:absolute;mso-position-horizontal-relative:char;mso-position-vertical:absolute;mso-position-vertical-relative:line;mso-left-percent:-10001;mso-top-percent:-10001;v-text-anchor:top" o:gfxdata="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" fillcolor="#71b8d2">
-                <v:fill opacity="13107f"/>
-                <w10:anchorlock/>
-              </v:rect>
-            </w:pict>
-          </mc:Fallback>
-        </mc:AlternateContent>
-      </w:r>
     </w:p>
     <w:p>
       <w:pPr>
@@ -472,9 +397,8 @@
           <w:lang w:val="en-US" w:eastAsia="de-DE"/>
           <w14:ligatures w14:val="none"/>
         </w:rPr>
-        <w:t xml:space="preserve"> </w:t>
-      </w:r>
-      <w:proofErr w:type="spellStart"/>
+        <w:t xml:space="preserve"> Thermo</w:t>
+      </w:r>
       <w:r>
         <w:rPr>
           <w:rFonts w:eastAsia="Times New Roman" w:cstheme="minorHAnsi"/>
@@ -484,9 +408,34 @@
           <w:lang w:val="en-US" w:eastAsia="de-DE"/>
           <w14:ligatures w14:val="none"/>
         </w:rPr>
-        <w:t>Thermo</w:t>
-      </w:r>
-      <w:proofErr w:type="spellEnd"/>
+        <w:tab/>
+        <w:t>Refinery</w:t>
+      </w:r>
+      <w:r>
+        <w:rPr>
+          <w:rFonts w:cstheme="minorHAnsi"/>
+          <w:sz w:val="20"/>
+          <w:szCs w:val="20"/>
+        </w:rPr>
+        <w:t xml:space="preserve"> </w:t>
+      </w:r>
+      <w:r>
+        <w:rPr>
+          <w:rFonts w:cstheme="minorHAnsi"/>
+          <w:sz w:val="20"/>
+          <w:szCs w:val="20"/>
+        </w:rPr>
+        <w:tab/>
+      </w:r>
+    </w:p>
+    <w:p>
+      <w:pPr>
+        <w:rPr>
+          <w:rFonts w:cstheme="minorHAnsi"/>
+          <w:sz w:val="20"/>
+          <w:szCs w:val="20"/>
+        </w:rPr>
+      </w:pPr>
       <w:r>
         <w:rPr>
           <w:rFonts w:eastAsia="Times New Roman" w:cstheme="minorHAnsi"/>
@@ -496,18 +445,8 @@
           <w:lang w:val="en-US" w:eastAsia="de-DE"/>
           <w14:ligatures w14:val="none"/>
         </w:rPr>
-        <w:tab/>
-        <w:t>Refinery</w:t>
-      </w:r>
-    </w:p>
-    <w:p>
-      <w:pPr>
-        <w:rPr>
-          <w:rFonts w:cstheme="minorHAnsi"/>
-          <w:sz w:val="20"/>
-          <w:szCs w:val="20"/>
-        </w:rPr>
-      </w:pPr>
+        <w:t>164, 146, 220</w:t>
+      </w:r>
       <w:r>
         <w:rPr>
           <w:rFonts w:eastAsia="Times New Roman" w:cstheme="minorHAnsi"/>
@@ -517,7 +456,8 @@
           <w:lang w:val="en-US" w:eastAsia="de-DE"/>
           <w14:ligatures w14:val="none"/>
         </w:rPr>
-        <w:t>164, 146, 220</w:t>
+        <w:tab/>
+        <w:t>40%</w:t>
       </w:r>
       <w:r>
         <w:rPr>
@@ -529,7 +469,17 @@
           <w14:ligatures w14:val="none"/>
         </w:rPr>
         <w:tab/>
-        <w:t>40%</w:t>
+      </w:r>
+      <w:r>
+        <w:rPr>
+          <w:rFonts w:eastAsia="Times New Roman" w:cstheme="minorHAnsi"/>
+          <w:kern w:val="0"/>
+          <w:sz w:val="20"/>
+          <w:szCs w:val="20"/>
+          <w:lang w:val="en-US" w:eastAsia="de-DE"/>
+          <w14:ligatures w14:val="none"/>
+        </w:rPr>
+        <w:tab/>
       </w:r>
     </w:p>
     <w:p>
@@ -690,6 +640,113 @@
           <w:szCs w:val="20"/>
         </w:rPr>
       </w:pPr>
+      <w:r>
+        <w:rPr>
+          <w:rFonts w:cstheme="minorHAnsi"/>
+          <w:sz w:val="20"/>
+          <w:szCs w:val="20"/>
+        </w:rPr>
+        <w:t>Pulp and Paper</w:t>
+      </w:r>
+    </w:p>
+    <w:p>
+      <w:pPr>
+        <w:rPr>
+          <w:rFonts w:cstheme="minorHAnsi"/>
+          <w:sz w:val="20"/>
+          <w:szCs w:val="20"/>
+        </w:rPr>
+      </w:pPr>
+      <w:r>
+        <w:rPr>
+          <w:rFonts w:cstheme="minorHAnsi"/>
+          <w:sz w:val="20"/>
+          <w:szCs w:val="20"/>
+        </w:rPr>
+        <w:t>209, 146, 198, 80%</w:t>
+      </w:r>
+    </w:p>
+    <w:p>
+      <w:pPr>
+        <w:rPr>
+          <w:rFonts w:cstheme="minorHAnsi"/>
+          <w:sz w:val="20"/>
+          <w:szCs w:val="20"/>
+        </w:rPr>
+      </w:pPr>
+      <w:r>
+        <w:rPr>
+          <w:rFonts w:cstheme="minorHAnsi"/>
+          <w:noProof/>
+          <w:sz w:val="20"/>
+          <w:szCs w:val="20"/>
+        </w:rPr>
+        <mc:AlternateContent>
+          <mc:Choice Requires="wps">
+            <w:drawing>
+              <wp:inline distT="0" distB="0" distL="0" distR="0" wp14:anchorId="6ADE6683" wp14:editId="710F8FF2">
+                <wp:extent cx="556260" cy="1097280"/>
+                <wp:effectExtent l="12700" t="11430" r="12065" b="5715"/>
+                <wp:docPr id="1616896519" name="Rectangle 16"/>
+                <wp:cNvGraphicFramePr>
+                  <a:graphicFrameLocks xmlns:a="http://schemas.openxmlformats.org/drawingml/2006/main"/>
+                </wp:cNvGraphicFramePr>
+                <a:graphic xmlns:a="http://schemas.openxmlformats.org/drawingml/2006/main">
+                  <a:graphicData uri="http://schemas.microsoft.com/office/word/2010/wordprocessingShape">
+                    <wps:wsp>
+                      <wps:cNvSpPr>
+                        <a:spLocks noChangeArrowheads="1"/>
+                      </wps:cNvSpPr>
+                      <wps:spPr bwMode="auto">
+                        <a:xfrm>
+                          <a:off x="0" y="0"/>
+                          <a:ext cx="556260" cy="1097280"/>
+                        </a:xfrm>
+                        <a:prstGeom prst="rect">
+                          <a:avLst/>
+                        </a:prstGeom>
+                        <a:solidFill>
+                          <a:srgbClr val="71B8D2">
+                            <a:alpha val="20000"/>
+                          </a:srgbClr>
+                        </a:solidFill>
+                        <a:ln w="9525">
+                          <a:solidFill>
+                            <a:srgbClr val="000000"/>
+                          </a:solidFill>
+                          <a:miter lim="800000"/>
+                          <a:headEnd/>
+                          <a:tailEnd/>
+                        </a:ln>
+                      </wps:spPr>
+                      <wps:bodyPr rot="0" vert="horz" wrap="square" lIns="91440" tIns="45720" rIns="91440" bIns="45720" anchor="t" anchorCtr="0" upright="1">
+                        <a:noAutofit/>
+                      </wps:bodyPr>
+                    </wps:wsp>
+                  </a:graphicData>
+                </a:graphic>
+              </wp:inline>
+            </w:drawing>
+          </mc:Choice>
+          <mc:Fallback>
+            <w:pict>
+              <v:rect w14:anchorId="58E1CA56" id="Rectangle 16" o:spid="_x0000_s1026" style="width:43.8pt;height:86.4pt;visibility:visible;mso-wrap-style:square;mso-left-percent:-10001;mso-top-percent:-10001;mso-position-horizontal:absolute;mso-position-horizontal-relative:char;mso-position-vertical:absolute;mso-position-vertical-relative:line;mso-left-percent:-10001;mso-top-percent:-10001;v-text-anchor:top" o:gfxdata="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" fillcolor="#71b8d2">
+                <v:fill opacity="13107f"/>
+                <w10:anchorlock/>
+              </v:rect>
+            </w:pict>
+          </mc:Fallback>
+        </mc:AlternateContent>
+      </w:r>
+    </w:p>
+    <w:p>
+      <w:pPr>
+        <w:rPr>
+          <w:rFonts w:cstheme="minorHAnsi"/>
+          <w:sz w:val="20"/>
+          <w:szCs w:val="20"/>
+        </w:rPr>
+      </w:pPr>
     </w:p>
     <w:p>
       <w:pPr>
@@ -927,18 +984,8 @@
           <w:sz w:val="20"/>
           <w:szCs w:val="20"/>
         </w:rPr>
-        <w:t xml:space="preserve">3 </w:t>
-      </w:r>
-      <w:proofErr w:type="spellStart"/>
-      <w:r>
-        <w:rPr>
-          <w:rFonts w:cstheme="minorHAnsi"/>
-          <w:sz w:val="20"/>
-          <w:szCs w:val="20"/>
-        </w:rPr>
-        <w:t>Ammonia</w:t>
-      </w:r>
-      <w:proofErr w:type="spellEnd"/>
+        <w:t>3 Ammonia</w:t>
+      </w:r>
       <w:r>
         <w:rPr>
           <w:rFonts w:cstheme="minorHAnsi"/>
@@ -955,17 +1002,8 @@
           <w:szCs w:val="20"/>
         </w:rPr>
         <w:tab/>
-      </w:r>
-      <w:proofErr w:type="spellStart"/>
-      <w:r>
-        <w:rPr>
-          <w:rFonts w:cstheme="minorHAnsi"/>
-          <w:sz w:val="20"/>
-          <w:szCs w:val="20"/>
-        </w:rPr>
         <w:t>Etileno</w:t>
       </w:r>
-      <w:proofErr w:type="spellEnd"/>
     </w:p>
     <w:p>
       <w:pPr>

</xml_diff>